<commit_message>
M?J rapport et script BDD
</commit_message>
<xml_diff>
--- a/Analyse/Rapport WEB.docx
+++ b/Analyse/Rapport WEB.docx
@@ -120,8 +120,6 @@
         </w:rPr>
       </w:pPr>
     </w:p>
-    <w:bookmarkStart w:id="0" w:name="_MON_1477221896"/>
-    <w:bookmarkEnd w:id="0"/>
     <w:p>
       <w:pPr>
         <w:jc w:val="both"/>
@@ -130,39 +128,6 @@
           <w:szCs w:val="24"/>
         </w:rPr>
       </w:pPr>
-      <w:r>
-        <w:rPr>
-          <w:sz w:val="24"/>
-          <w:szCs w:val="24"/>
-        </w:rPr>
-        <w:object w:dxaOrig="22403" w:dyaOrig="18150">
-          <v:shapetype id="_x0000_t75" coordsize="21600,21600" o:spt="75" o:preferrelative="t" path="m@4@5l@4@11@9@11@9@5xe" filled="f" stroked="f">
-            <v:stroke joinstyle="miter"/>
-            <v:formulas>
-              <v:f eqn="if lineDrawn pixelLineWidth 0"/>
-              <v:f eqn="sum @0 1 0"/>
-              <v:f eqn="sum 0 0 @1"/>
-              <v:f eqn="prod @2 1 2"/>
-              <v:f eqn="prod @3 21600 pixelWidth"/>
-              <v:f eqn="prod @3 21600 pixelHeight"/>
-              <v:f eqn="sum @0 0 1"/>
-              <v:f eqn="prod @6 1 2"/>
-              <v:f eqn="prod @7 21600 pixelWidth"/>
-              <v:f eqn="sum @8 21600 0"/>
-              <v:f eqn="prod @7 21600 pixelHeight"/>
-              <v:f eqn="sum @10 21600 0"/>
-            </v:formulas>
-            <v:path o:extrusionok="f" gradientshapeok="t" o:connecttype="rect"/>
-            <o:lock v:ext="edit" aspectratio="t"/>
-          </v:shapetype>
-          <v:shape id="_x0000_i1025" type="#_x0000_t75" style="width:447.75pt;height:336pt" o:ole="">
-            <v:imagedata r:id="rId5" o:title=""/>
-          </v:shape>
-          <o:OLEObject Type="Embed" ProgID="Word.Document.12" ShapeID="_x0000_i1025" DrawAspect="Content" ObjectID="_1478504383" r:id="rId6">
-            <o:FieldCodes>\s</o:FieldCodes>
-          </o:OLEObject>
-        </w:object>
-      </w:r>
     </w:p>
     <w:p>
       <w:pPr>
@@ -233,8 +198,7 @@
         </w:numPr>
       </w:pPr>
       <w:r>
-        <w:lastRenderedPageBreak/>
-        <w:t>Gestion des formulaires</w:t>
+        <w:t>Choix de développement</w:t>
       </w:r>
     </w:p>
     <w:p/>
@@ -250,45 +214,44 @@
           <w:sz w:val="24"/>
           <w:szCs w:val="24"/>
         </w:rPr>
-        <w:t xml:space="preserve">Les formulaires ont </w:t>
-      </w:r>
-      <w:r>
-        <w:rPr>
-          <w:sz w:val="24"/>
-          <w:szCs w:val="24"/>
-        </w:rPr>
-        <w:t>été implémentés de façon très simpliste et avec les méthodes de mise en page vu en TD telles que des balises &lt;legend&gt; et des balises &lt;label&gt; pour chaque champs.</w:t>
-      </w:r>
-      <w:r>
-        <w:rPr>
-          <w:sz w:val="24"/>
-          <w:szCs w:val="24"/>
-        </w:rPr>
-        <w:t xml:space="preserve"> Chaque champ est soit vérifié directement par le navigateur via des attributs « required » ou bien par une expression régulière insérée dans l’attribut </w:t>
-      </w:r>
-      <w:r>
-        <w:rPr>
-          <w:sz w:val="24"/>
-          <w:szCs w:val="24"/>
-        </w:rPr>
-        <w:t>« </w:t>
-      </w:r>
-      <w:r>
-        <w:rPr>
-          <w:sz w:val="24"/>
-          <w:szCs w:val="24"/>
-        </w:rPr>
-        <w:t>pattern</w:t>
-      </w:r>
-      <w:r>
-        <w:rPr>
-          <w:sz w:val="24"/>
-          <w:szCs w:val="24"/>
-        </w:rPr>
-        <w:t> »</w:t>
-      </w:r>
-      <w:bookmarkStart w:id="1" w:name="_GoBack"/>
-      <w:bookmarkEnd w:id="1"/>
+        <w:t xml:space="preserve">Comme dit précédemment, nous avons opté pour la manipulation de données via une base de données, cette dernière qui est </w:t>
+      </w:r>
+      <w:r>
+        <w:rPr>
+          <w:sz w:val="24"/>
+          <w:szCs w:val="24"/>
+        </w:rPr>
+        <w:t xml:space="preserve">fut </w:t>
+      </w:r>
+      <w:r>
+        <w:rPr>
+          <w:sz w:val="24"/>
+          <w:szCs w:val="24"/>
+        </w:rPr>
+        <w:t>créée à partir du fichier de données fourni.</w:t>
+      </w:r>
+    </w:p>
+    <w:p>
+      <w:pPr>
+        <w:rPr>
+          <w:sz w:val="24"/>
+          <w:szCs w:val="24"/>
+        </w:rPr>
+      </w:pPr>
+      <w:r>
+        <w:rPr>
+          <w:sz w:val="24"/>
+          <w:szCs w:val="24"/>
+        </w:rPr>
+        <w:t>Concernant le site en lui-même il a été développé via le framework Web CakePHP, framework dont nous connaissions les spécificités car nous l’avions déjà utilisé</w:t>
+      </w:r>
+      <w:r>
+        <w:rPr>
+          <w:sz w:val="24"/>
+          <w:szCs w:val="24"/>
+        </w:rPr>
+        <w:t xml:space="preserve"> pour d’antérieurs projets</w:t>
+      </w:r>
       <w:r>
         <w:rPr>
           <w:sz w:val="24"/>
@@ -297,6 +260,7 @@
         <w:t>.</w:t>
       </w:r>
     </w:p>
+    <w:p/>
     <w:p>
       <w:pPr>
         <w:pStyle w:val="Titre2"/>
@@ -306,7 +270,116 @@
         </w:numPr>
       </w:pPr>
       <w:r>
-        <w:t>Gestion du panier de recettes</w:t>
+        <w:t>Gestion des formulaires</w:t>
+      </w:r>
+    </w:p>
+    <w:p/>
+    <w:p>
+      <w:pPr>
+        <w:rPr>
+          <w:sz w:val="24"/>
+          <w:szCs w:val="24"/>
+        </w:rPr>
+      </w:pPr>
+      <w:r>
+        <w:rPr>
+          <w:sz w:val="24"/>
+          <w:szCs w:val="24"/>
+        </w:rPr>
+        <w:t xml:space="preserve">Les formulaires ont </w:t>
+      </w:r>
+      <w:r>
+        <w:rPr>
+          <w:sz w:val="24"/>
+          <w:szCs w:val="24"/>
+        </w:rPr>
+        <w:t>été implémentés de façon très simpliste et avec les méthodes de mise en page vu</w:t>
+      </w:r>
+      <w:r>
+        <w:rPr>
+          <w:sz w:val="24"/>
+          <w:szCs w:val="24"/>
+        </w:rPr>
+        <w:t>es</w:t>
+      </w:r>
+      <w:r>
+        <w:rPr>
+          <w:sz w:val="24"/>
+          <w:szCs w:val="24"/>
+        </w:rPr>
+        <w:t xml:space="preserve"> en TD telles que des balises &lt;legend&gt; et des balises &lt;label&gt; pour chaque champs.</w:t>
+      </w:r>
+      <w:r>
+        <w:rPr>
+          <w:sz w:val="24"/>
+          <w:szCs w:val="24"/>
+        </w:rPr>
+        <w:t xml:space="preserve"> Chaque champ est soit vérifié directement par le navigateur via des attributs « required » ou bien par une expression régulière insérée dans l’attribut </w:t>
+      </w:r>
+      <w:r>
+        <w:rPr>
+          <w:sz w:val="24"/>
+          <w:szCs w:val="24"/>
+        </w:rPr>
+        <w:t>« </w:t>
+      </w:r>
+      <w:r>
+        <w:rPr>
+          <w:sz w:val="24"/>
+          <w:szCs w:val="24"/>
+        </w:rPr>
+        <w:t>pattern</w:t>
+      </w:r>
+      <w:r>
+        <w:rPr>
+          <w:sz w:val="24"/>
+          <w:szCs w:val="24"/>
+        </w:rPr>
+        <w:t> »</w:t>
+      </w:r>
+      <w:r>
+        <w:rPr>
+          <w:sz w:val="24"/>
+          <w:szCs w:val="24"/>
+        </w:rPr>
+        <w:t>.</w:t>
+      </w:r>
+      <w:r>
+        <w:rPr>
+          <w:sz w:val="24"/>
+          <w:szCs w:val="24"/>
+        </w:rPr>
+        <w:t xml:space="preserve"> </w:t>
+      </w:r>
+    </w:p>
+    <w:p>
+      <w:pPr>
+        <w:rPr>
+          <w:sz w:val="24"/>
+          <w:szCs w:val="24"/>
+        </w:rPr>
+      </w:pPr>
+      <w:r>
+        <w:rPr>
+          <w:sz w:val="24"/>
+          <w:szCs w:val="24"/>
+        </w:rPr>
+        <w:t xml:space="preserve">Une vérification après la saisie est tout de même effectuée par CakePHP car ce framework, étant basé sur le modèle Model View Controller (MVC), permet de définir des modèles de </w:t>
+      </w:r>
+      <w:r>
+        <w:rPr>
+          <w:sz w:val="24"/>
+          <w:szCs w:val="24"/>
+        </w:rPr>
+        <w:lastRenderedPageBreak/>
+        <w:t>vérification (caractères minimum requi</w:t>
+      </w:r>
+      <w:r>
+        <w:rPr>
+          <w:sz w:val="24"/>
+          <w:szCs w:val="24"/>
+        </w:rPr>
+        <w:t>s, ne peut pas être vide, etc…) qui assureront une cohérence des données même si le navigateur ne le fait pas correctement.</w:t>
       </w:r>
     </w:p>
     <w:p>
@@ -318,8 +391,320 @@
         </w:numPr>
       </w:pPr>
       <w:r>
+        <w:t>Gestion du panier de recettes</w:t>
+      </w:r>
+    </w:p>
+    <w:p>
+      <w:pPr>
+        <w:rPr>
+          <w:sz w:val="24"/>
+        </w:rPr>
+      </w:pPr>
+    </w:p>
+    <w:p>
+      <w:pPr>
+        <w:rPr>
+          <w:sz w:val="24"/>
+        </w:rPr>
+      </w:pPr>
+      <w:r>
+        <w:rPr>
+          <w:sz w:val="24"/>
+        </w:rPr>
+        <w:t>Concernant le panier de recettes, et pour respecter au mieux les spécifications déclarées dans le sujet,</w:t>
+      </w:r>
+      <w:r>
+        <w:rPr>
+          <w:sz w:val="24"/>
+        </w:rPr>
+        <w:t xml:space="preserve"> il en découle deux gestions :</w:t>
+      </w:r>
+    </w:p>
+    <w:p>
+      <w:pPr>
+        <w:pStyle w:val="Paragraphedeliste"/>
+        <w:numPr>
+          <w:ilvl w:val="0"/>
+          <w:numId w:val="4"/>
+        </w:numPr>
+        <w:rPr>
+          <w:sz w:val="28"/>
+        </w:rPr>
+      </w:pPr>
+      <w:r>
+        <w:rPr>
+          <w:sz w:val="24"/>
+        </w:rPr>
+        <w:t>Il</w:t>
+      </w:r>
+      <w:r>
+        <w:rPr>
+          <w:sz w:val="24"/>
+        </w:rPr>
+        <w:t xml:space="preserve"> </w:t>
+      </w:r>
+      <w:r>
+        <w:rPr>
+          <w:sz w:val="24"/>
+        </w:rPr>
+        <w:t>est</w:t>
+      </w:r>
+      <w:r>
+        <w:rPr>
+          <w:sz w:val="24"/>
+        </w:rPr>
+        <w:t xml:space="preserve"> initialement vide lorsqu’un nouvel utilisateur non inscrit </w:t>
+      </w:r>
+      <w:r>
+        <w:rPr>
+          <w:sz w:val="24"/>
+        </w:rPr>
+        <w:t>ou qu’un utilisateur inscrit mais non connecté</w:t>
+      </w:r>
+      <w:r>
+        <w:rPr>
+          <w:sz w:val="24"/>
+        </w:rPr>
+        <w:t xml:space="preserve"> </w:t>
+      </w:r>
+      <w:r>
+        <w:rPr>
+          <w:sz w:val="24"/>
+        </w:rPr>
+        <w:t xml:space="preserve">arrive sur le site, puis selon les choix du visiteur, le panier se </w:t>
+      </w:r>
+      <w:r>
+        <w:rPr>
+          <w:sz w:val="24"/>
+        </w:rPr>
+        <w:t>remplit</w:t>
+      </w:r>
+      <w:r>
+        <w:rPr>
+          <w:sz w:val="24"/>
+        </w:rPr>
+        <w:t xml:space="preserve"> ou se </w:t>
+      </w:r>
+      <w:r>
+        <w:rPr>
+          <w:sz w:val="24"/>
+        </w:rPr>
+        <w:t>voit</w:t>
+      </w:r>
+      <w:r>
+        <w:rPr>
+          <w:sz w:val="24"/>
+        </w:rPr>
+        <w:t xml:space="preserve"> retiré des recettes.</w:t>
+      </w:r>
+      <w:r>
+        <w:rPr>
+          <w:sz w:val="24"/>
+        </w:rPr>
+        <w:t xml:space="preserve"> </w:t>
+      </w:r>
+      <w:r>
+        <w:rPr>
+          <w:sz w:val="24"/>
+        </w:rPr>
+        <w:t>Dès</w:t>
+      </w:r>
+      <w:r>
+        <w:rPr>
+          <w:sz w:val="24"/>
+        </w:rPr>
+        <w:t xml:space="preserve"> que l’utilisateur</w:t>
+      </w:r>
+      <w:r>
+        <w:rPr>
+          <w:sz w:val="24"/>
+        </w:rPr>
+        <w:t xml:space="preserve"> quitte l’application, le panier est détruit et les recettes choisies ne sont pas stockées, le visiteur devra alors refaire son panier lors d’une prochaine visite.</w:t>
+      </w:r>
+      <w:r>
+        <w:rPr>
+          <w:sz w:val="24"/>
+        </w:rPr>
+        <w:t xml:space="preserve">  </w:t>
+      </w:r>
+      <w:r>
+        <w:rPr>
+          <w:sz w:val="24"/>
+        </w:rPr>
+        <w:t>Nous avons donc décidés de passer par des variables de session comme nous l’avons vu en TD et en TP afin que les données ne soient stockées que pour la session active de l’utilisateur.</w:t>
+      </w:r>
+    </w:p>
+    <w:p>
+      <w:pPr>
+        <w:pStyle w:val="Paragraphedeliste"/>
+        <w:ind w:left="780"/>
+        <w:rPr>
+          <w:sz w:val="28"/>
+        </w:rPr>
+      </w:pPr>
+    </w:p>
+    <w:p>
+      <w:pPr>
+        <w:pStyle w:val="Paragraphedeliste"/>
+        <w:numPr>
+          <w:ilvl w:val="0"/>
+          <w:numId w:val="4"/>
+        </w:numPr>
+        <w:rPr>
+          <w:sz w:val="28"/>
+        </w:rPr>
+      </w:pPr>
+      <w:r>
+        <w:rPr>
+          <w:sz w:val="24"/>
+        </w:rPr>
+        <w:t xml:space="preserve">Lorsqu’un utilisateur </w:t>
+      </w:r>
+      <w:r>
+        <w:rPr>
+          <w:sz w:val="24"/>
+        </w:rPr>
+        <w:t xml:space="preserve">est </w:t>
+      </w:r>
+      <w:r>
+        <w:rPr>
+          <w:sz w:val="24"/>
+        </w:rPr>
+        <w:t xml:space="preserve">inscrit </w:t>
+      </w:r>
+      <w:r>
+        <w:rPr>
+          <w:sz w:val="24"/>
+        </w:rPr>
+        <w:t xml:space="preserve">arrive </w:t>
+      </w:r>
+      <w:r>
+        <w:rPr>
+          <w:sz w:val="24"/>
+        </w:rPr>
+        <w:t>sur le site et se con</w:t>
+      </w:r>
+      <w:r>
+        <w:rPr>
+          <w:sz w:val="24"/>
+        </w:rPr>
+        <w:t>necte, son panier est stocké en base de données, il dispose des mêmes opérations que citées précédemment (ajout et suppression de recettes). Cependant, comme ce panier est stocké en base de données, lorsqu’il se connectera ultérieurement, il dispo</w:t>
+      </w:r>
+      <w:r>
+        <w:rPr>
+          <w:sz w:val="24"/>
+        </w:rPr>
+        <w:t xml:space="preserve">sera à nouveau de son panier </w:t>
+      </w:r>
+      <w:r>
+        <w:rPr>
+          <w:sz w:val="24"/>
+        </w:rPr>
+        <w:t xml:space="preserve">contenant toutes les recettes déjà </w:t>
+      </w:r>
+      <w:r>
+        <w:rPr>
+          <w:sz w:val="24"/>
+        </w:rPr>
+        <w:t>sélectionnées</w:t>
+      </w:r>
+      <w:r>
+        <w:rPr>
+          <w:sz w:val="24"/>
+        </w:rPr>
+        <w:t>.</w:t>
+      </w:r>
+    </w:p>
+    <w:p/>
+    <w:p/>
+    <w:p>
+      <w:pPr>
+        <w:pStyle w:val="Titre2"/>
+        <w:numPr>
+          <w:ilvl w:val="0"/>
+          <w:numId w:val="3"/>
+        </w:numPr>
+      </w:pPr>
+      <w:r>
         <w:t>Gestion des utilisateurs</w:t>
       </w:r>
+    </w:p>
+    <w:p/>
+    <w:p>
+      <w:pPr>
+        <w:rPr>
+          <w:sz w:val="24"/>
+        </w:rPr>
+      </w:pPr>
+      <w:r>
+        <w:rPr>
+          <w:sz w:val="24"/>
+        </w:rPr>
+        <w:t>Cette gestion est assez simpliste, un utilisateur lambda arrive sur le site, peut choisir de s’inscrire ou non, s’il opte pour l’inscription, il devra alors remplir un formulaire contenant toutes sortes de données personnelles qui ne sont pas obligatoires (il pourra gérer son profil une fois connecté) puis des données utiles telles qu’un login e</w:t>
+      </w:r>
+      <w:r>
+        <w:rPr>
+          <w:sz w:val="24"/>
+        </w:rPr>
+        <w:t xml:space="preserve">t un mot de passe qui sont quant à eux </w:t>
+      </w:r>
+      <w:r>
+        <w:rPr>
+          <w:sz w:val="24"/>
+        </w:rPr>
+        <w:t>obligatoires.</w:t>
+      </w:r>
+    </w:p>
+    <w:p>
+      <w:pPr>
+        <w:rPr>
+          <w:sz w:val="24"/>
+        </w:rPr>
+      </w:pPr>
+      <w:r>
+        <w:rPr>
+          <w:sz w:val="24"/>
+        </w:rPr>
+        <w:t>Pour une meilleure gestion et sécurité de l’application, nous avons implanté un compte administrateur dans la base de données lors de sa création qui va permettre de gérer les utilisateurs en cas de soucis et aussi de visualiser toutes les opérations effectuées sur le site.</w:t>
+      </w:r>
+      <w:r>
+        <w:rPr>
+          <w:sz w:val="24"/>
+        </w:rPr>
+        <w:t xml:space="preserve"> Cette administration sera décrite plus tard dans ce rapport.</w:t>
+      </w:r>
+    </w:p>
+    <w:p>
+      <w:pPr>
+        <w:rPr>
+          <w:sz w:val="24"/>
+        </w:rPr>
+      </w:pPr>
+      <w:r>
+        <w:rPr>
+          <w:sz w:val="24"/>
+        </w:rPr>
+        <w:t xml:space="preserve">Concernant les autres utilisateurs, ceux dits « visiteurs », ils pourront accéder à leur profil </w:t>
+      </w:r>
+      <w:r>
+        <w:rPr>
+          <w:sz w:val="24"/>
+        </w:rPr>
+        <w:t>et en modifier les informations</w:t>
+      </w:r>
+      <w:r>
+        <w:rPr>
+          <w:sz w:val="24"/>
+        </w:rPr>
+        <w:t>.</w:t>
+      </w:r>
+    </w:p>
+    <w:p>
+      <w:pPr>
+        <w:rPr>
+          <w:sz w:val="24"/>
+        </w:rPr>
+      </w:pPr>
     </w:p>
     <w:p/>
     <w:p>
@@ -331,9 +716,212 @@
         </w:numPr>
       </w:pPr>
       <w:r>
+        <w:lastRenderedPageBreak/>
         <w:t>Administration de l’application</w:t>
       </w:r>
-    </w:p>
+      <w:r>
+        <w:t xml:space="preserve"> </w:t>
+      </w:r>
+      <w:r>
+        <w:t>- Mode d’emploi développeur</w:t>
+      </w:r>
+    </w:p>
+    <w:p/>
+    <w:p>
+      <w:pPr>
+        <w:rPr>
+          <w:sz w:val="24"/>
+        </w:rPr>
+      </w:pPr>
+      <w:r>
+        <w:rPr>
+          <w:sz w:val="24"/>
+        </w:rPr>
+        <w:t>Concernant la création et l’insertion des données dans notre base de données, il vous suffit de vous connecter sur le site avec les identifiants suivants :</w:t>
+      </w:r>
+    </w:p>
+    <w:p>
+      <w:pPr>
+        <w:pStyle w:val="Paragraphedeliste"/>
+        <w:numPr>
+          <w:ilvl w:val="0"/>
+          <w:numId w:val="6"/>
+        </w:numPr>
+        <w:rPr>
+          <w:sz w:val="24"/>
+        </w:rPr>
+      </w:pPr>
+      <w:r>
+        <w:rPr>
+          <w:sz w:val="24"/>
+        </w:rPr>
+        <w:t>Login :</w:t>
+      </w:r>
+      <w:r>
+        <w:rPr>
+          <w:sz w:val="24"/>
+        </w:rPr>
+        <w:t xml:space="preserve"> </w:t>
+      </w:r>
+      <w:r>
+        <w:rPr>
+          <w:sz w:val="24"/>
+        </w:rPr>
+        <w:t>« </w:t>
+      </w:r>
+      <w:r>
+        <w:rPr>
+          <w:sz w:val="24"/>
+        </w:rPr>
+        <w:t>root</w:t>
+      </w:r>
+      <w:r>
+        <w:rPr>
+          <w:sz w:val="24"/>
+        </w:rPr>
+        <w:t> »</w:t>
+      </w:r>
+      <w:r>
+        <w:rPr>
+          <w:sz w:val="24"/>
+        </w:rPr>
+        <w:t> </w:t>
+      </w:r>
+    </w:p>
+    <w:p>
+      <w:pPr>
+        <w:pStyle w:val="Paragraphedeliste"/>
+        <w:numPr>
+          <w:ilvl w:val="0"/>
+          <w:numId w:val="6"/>
+        </w:numPr>
+        <w:rPr>
+          <w:sz w:val="24"/>
+        </w:rPr>
+      </w:pPr>
+      <w:r>
+        <w:rPr>
+          <w:sz w:val="24"/>
+        </w:rPr>
+        <w:t>Mot de passe :</w:t>
+      </w:r>
+      <w:r>
+        <w:rPr>
+          <w:sz w:val="24"/>
+        </w:rPr>
+        <w:t xml:space="preserve"> </w:t>
+      </w:r>
+      <w:r>
+        <w:rPr>
+          <w:sz w:val="24"/>
+        </w:rPr>
+        <w:t>« </w:t>
+      </w:r>
+      <w:r>
+        <w:rPr>
+          <w:sz w:val="24"/>
+        </w:rPr>
+        <w:t>root</w:t>
+      </w:r>
+      <w:r>
+        <w:rPr>
+          <w:sz w:val="24"/>
+        </w:rPr>
+        <w:t> »</w:t>
+      </w:r>
+    </w:p>
+    <w:p>
+      <w:pPr>
+        <w:rPr>
+          <w:sz w:val="24"/>
+        </w:rPr>
+      </w:pPr>
+      <w:r>
+        <w:rPr>
+          <w:sz w:val="24"/>
+        </w:rPr>
+        <w:t xml:space="preserve">Vous avez maintenant accès à toute la </w:t>
+      </w:r>
+      <w:r>
+        <w:rPr>
+          <w:sz w:val="24"/>
+        </w:rPr>
+        <w:t>gestion</w:t>
+      </w:r>
+      <w:r>
+        <w:rPr>
+          <w:sz w:val="24"/>
+        </w:rPr>
+        <w:t xml:space="preserve"> du site mais tout d’abord, cliquez sur « Création BDD », cela va </w:t>
+      </w:r>
+      <w:r>
+        <w:rPr>
+          <w:sz w:val="24"/>
+        </w:rPr>
+        <w:t>exécuter</w:t>
+      </w:r>
+      <w:r>
+        <w:rPr>
+          <w:sz w:val="24"/>
+        </w:rPr>
+        <w:t xml:space="preserve"> notre script PHP qui va créer et insérer les données du fichier « Donnees.inc.php » qui est situé dans la vue de </w:t>
+      </w:r>
+      <w:r>
+        <w:rPr>
+          <w:sz w:val="24"/>
+        </w:rPr>
+        <w:t>« </w:t>
+      </w:r>
+      <w:r>
+        <w:rPr>
+          <w:sz w:val="24"/>
+        </w:rPr>
+        <w:t>Database</w:t>
+      </w:r>
+      <w:r>
+        <w:rPr>
+          <w:sz w:val="24"/>
+        </w:rPr>
+        <w:t> »</w:t>
+      </w:r>
+      <w:r>
+        <w:rPr>
+          <w:sz w:val="24"/>
+        </w:rPr>
+        <w:t xml:space="preserve"> (</w:t>
+      </w:r>
+      <w:r>
+        <w:rPr>
+          <w:sz w:val="24"/>
+        </w:rPr>
+        <w:t>Cocktails\</w:t>
+      </w:r>
+      <w:r>
+        <w:rPr>
+          <w:sz w:val="24"/>
+        </w:rPr>
+        <w:t>app\View\Database\Donnees.inc.php</w:t>
+      </w:r>
+      <w:r>
+        <w:rPr>
+          <w:sz w:val="24"/>
+        </w:rPr>
+        <w:t>)</w:t>
+      </w:r>
+      <w:r>
+        <w:rPr>
+          <w:sz w:val="24"/>
+        </w:rPr>
+        <w:t xml:space="preserve"> et que vous pouvez modifier à tout moment</w:t>
+      </w:r>
+      <w:r>
+        <w:rPr>
+          <w:sz w:val="24"/>
+        </w:rPr>
+        <w:t>.</w:t>
+      </w:r>
+    </w:p>
+    <w:p/>
     <w:p>
       <w:pPr>
         <w:pStyle w:val="Titre1"/>
@@ -345,6 +933,99 @@
       <w:r>
         <w:t xml:space="preserve">Mode d’emploi </w:t>
       </w:r>
+      <w:r>
+        <w:t>utilisateur</w:t>
+      </w:r>
+    </w:p>
+    <w:p/>
+    <w:p>
+      <w:pPr>
+        <w:rPr>
+          <w:sz w:val="24"/>
+        </w:rPr>
+      </w:pPr>
+      <w:r>
+        <w:rPr>
+          <w:sz w:val="24"/>
+        </w:rPr>
+        <w:t>Nous allons à présent vous décrire en détails les fonctionnalités disponibles pour l’utilisateur dit  « visiteur »</w:t>
+      </w:r>
+      <w:r>
+        <w:rPr>
+          <w:sz w:val="24"/>
+        </w:rPr>
+        <w:t> :</w:t>
+      </w:r>
+    </w:p>
+    <w:p>
+      <w:pPr>
+        <w:pStyle w:val="Paragraphedeliste"/>
+        <w:numPr>
+          <w:ilvl w:val="0"/>
+          <w:numId w:val="5"/>
+        </w:numPr>
+        <w:rPr>
+          <w:sz w:val="24"/>
+        </w:rPr>
+      </w:pPr>
+      <w:r>
+        <w:rPr>
+          <w:sz w:val="24"/>
+        </w:rPr>
+        <w:t>Profil : cette page permet à l’utilisateur de gérer lui-même son profil, il peut modifier toutes ses informations personnelles comme lors de son inscription, par un simple formulaire avec les données existantes pré-saisies qu’il peut modifier à sa volonté.</w:t>
+      </w:r>
+    </w:p>
+    <w:p>
+      <w:pPr>
+        <w:rPr>
+          <w:sz w:val="24"/>
+        </w:rPr>
+      </w:pPr>
+      <w:r>
+        <w:rPr>
+          <w:sz w:val="24"/>
+        </w:rPr>
+        <w:t>Maintenant voici une présentation d</w:t>
+      </w:r>
+      <w:r>
+        <w:rPr>
+          <w:sz w:val="24"/>
+        </w:rPr>
+        <w:t>es fonctionnalités disponibles pour l’administrateur du site</w:t>
+      </w:r>
+      <w:r>
+        <w:rPr>
+          <w:sz w:val="24"/>
+        </w:rPr>
+        <w:t xml:space="preserve"> (voir identifiants de connexion au mode d’emploi </w:t>
+      </w:r>
+      <w:r>
+        <w:rPr>
+          <w:sz w:val="24"/>
+        </w:rPr>
+        <w:t>dév</w:t>
+      </w:r>
+      <w:bookmarkStart w:id="0" w:name="_GoBack"/>
+      <w:bookmarkEnd w:id="0"/>
+      <w:r>
+        <w:rPr>
+          <w:sz w:val="24"/>
+        </w:rPr>
+        <w:t>eloppeur)</w:t>
+      </w:r>
+      <w:r>
+        <w:rPr>
+          <w:sz w:val="24"/>
+        </w:rPr>
+        <w:t> :</w:t>
+      </w:r>
+    </w:p>
+    <w:p>
+      <w:pPr>
+        <w:rPr>
+          <w:sz w:val="24"/>
+        </w:rPr>
+      </w:pPr>
     </w:p>
     <w:sectPr>
       <w:pgSz w:w="11906" w:h="16838"/>
@@ -358,7 +1039,147 @@
 
 <file path=word/numbering.xml><?xml version="1.0" encoding="utf-8"?>
 <w:numbering xmlns:wpc="http://schemas.microsoft.com/office/word/2010/wordprocessingCanvas" xmlns:mc="http://schemas.openxmlformats.org/markup-compatibility/2006" xmlns:o="urn:schemas-microsoft-com:office:office" xmlns:r="http://schemas.openxmlformats.org/officeDocument/2006/relationships" xmlns:m="http://schemas.openxmlformats.org/officeDocument/2006/math" xmlns:v="urn:schemas-microsoft-com:vml" xmlns:wp14="http://schemas.microsoft.com/office/word/2010/wordprocessingDrawing" xmlns:wp="http://schemas.openxmlformats.org/drawingml/2006/wordprocessingDrawing" xmlns:w10="urn:schemas-microsoft-com:office:word" xmlns:w="http://schemas.openxmlformats.org/wordprocessingml/2006/main" xmlns:w14="http://schemas.microsoft.com/office/word/2010/wordml" xmlns:w15="http://schemas.microsoft.com/office/word/2012/wordml" xmlns:wpg="http://schemas.microsoft.com/office/word/2010/wordprocessingGroup" xmlns:wpi="http://schemas.microsoft.com/office/word/2010/wordprocessingInk" xmlns:wne="http://schemas.microsoft.com/office/word/2006/wordml" xmlns:wps="http://schemas.microsoft.com/office/word/2010/wordprocessingShape" mc:Ignorable="w14 w15 wp14">
+  <w:numPicBullet w:numPicBulletId="0">
+    <w:pict>
+      <v:shapetype id="_x0000_t75" coordsize="21600,21600" o:spt="75" o:preferrelative="t" path="m@4@5l@4@11@9@11@9@5xe" filled="f" stroked="f">
+        <v:stroke joinstyle="miter"/>
+        <v:formulas>
+          <v:f eqn="if lineDrawn pixelLineWidth 0"/>
+          <v:f eqn="sum @0 1 0"/>
+          <v:f eqn="sum 0 0 @1"/>
+          <v:f eqn="prod @2 1 2"/>
+          <v:f eqn="prod @3 21600 pixelWidth"/>
+          <v:f eqn="prod @3 21600 pixelHeight"/>
+          <v:f eqn="sum @0 0 1"/>
+          <v:f eqn="prod @6 1 2"/>
+          <v:f eqn="prod @7 21600 pixelWidth"/>
+          <v:f eqn="sum @8 21600 0"/>
+          <v:f eqn="prod @7 21600 pixelHeight"/>
+          <v:f eqn="sum @10 21600 0"/>
+        </v:formulas>
+        <v:path o:extrusionok="f" gradientshapeok="t" o:connecttype="rect"/>
+        <o:lock v:ext="edit" aspectratio="t"/>
+      </v:shapetype>
+      <v:shape id="_x0000_i1059" type="#_x0000_t75" style="width:11.25pt;height:11.25pt" o:bullet="t">
+        <v:imagedata r:id="rId1" o:title="msoA5A3"/>
+      </v:shape>
+    </w:pict>
+  </w:numPicBullet>
   <w:abstractNum w:abstractNumId="0">
+    <w:nsid w:val="101E7AF8"/>
+    <w:multiLevelType w:val="hybridMultilevel"/>
+    <w:tmpl w:val="AD447418"/>
+    <w:lvl w:ilvl="0" w:tplc="040C0007">
+      <w:start w:val="1"/>
+      <w:numFmt w:val="bullet"/>
+      <w:lvlText w:val=""/>
+      <w:lvlPicBulletId w:val="0"/>
+      <w:lvlJc w:val="left"/>
+      <w:pPr>
+        <w:ind w:left="780" w:hanging="360"/>
+      </w:pPr>
+      <w:rPr>
+        <w:rFonts w:ascii="Symbol" w:hAnsi="Symbol" w:hint="default"/>
+      </w:rPr>
+    </w:lvl>
+    <w:lvl w:ilvl="1" w:tplc="040C0003" w:tentative="1">
+      <w:start w:val="1"/>
+      <w:numFmt w:val="bullet"/>
+      <w:lvlText w:val="o"/>
+      <w:lvlJc w:val="left"/>
+      <w:pPr>
+        <w:ind w:left="1500" w:hanging="360"/>
+      </w:pPr>
+      <w:rPr>
+        <w:rFonts w:ascii="Courier New" w:hAnsi="Courier New" w:cs="Courier New" w:hint="default"/>
+      </w:rPr>
+    </w:lvl>
+    <w:lvl w:ilvl="2" w:tplc="040C0005" w:tentative="1">
+      <w:start w:val="1"/>
+      <w:numFmt w:val="bullet"/>
+      <w:lvlText w:val=""/>
+      <w:lvlJc w:val="left"/>
+      <w:pPr>
+        <w:ind w:left="2220" w:hanging="360"/>
+      </w:pPr>
+      <w:rPr>
+        <w:rFonts w:ascii="Wingdings" w:hAnsi="Wingdings" w:hint="default"/>
+      </w:rPr>
+    </w:lvl>
+    <w:lvl w:ilvl="3" w:tplc="040C0001" w:tentative="1">
+      <w:start w:val="1"/>
+      <w:numFmt w:val="bullet"/>
+      <w:lvlText w:val=""/>
+      <w:lvlJc w:val="left"/>
+      <w:pPr>
+        <w:ind w:left="2940" w:hanging="360"/>
+      </w:pPr>
+      <w:rPr>
+        <w:rFonts w:ascii="Symbol" w:hAnsi="Symbol" w:hint="default"/>
+      </w:rPr>
+    </w:lvl>
+    <w:lvl w:ilvl="4" w:tplc="040C0003" w:tentative="1">
+      <w:start w:val="1"/>
+      <w:numFmt w:val="bullet"/>
+      <w:lvlText w:val="o"/>
+      <w:lvlJc w:val="left"/>
+      <w:pPr>
+        <w:ind w:left="3660" w:hanging="360"/>
+      </w:pPr>
+      <w:rPr>
+        <w:rFonts w:ascii="Courier New" w:hAnsi="Courier New" w:cs="Courier New" w:hint="default"/>
+      </w:rPr>
+    </w:lvl>
+    <w:lvl w:ilvl="5" w:tplc="040C0005" w:tentative="1">
+      <w:start w:val="1"/>
+      <w:numFmt w:val="bullet"/>
+      <w:lvlText w:val=""/>
+      <w:lvlJc w:val="left"/>
+      <w:pPr>
+        <w:ind w:left="4380" w:hanging="360"/>
+      </w:pPr>
+      <w:rPr>
+        <w:rFonts w:ascii="Wingdings" w:hAnsi="Wingdings" w:hint="default"/>
+      </w:rPr>
+    </w:lvl>
+    <w:lvl w:ilvl="6" w:tplc="040C0001" w:tentative="1">
+      <w:start w:val="1"/>
+      <w:numFmt w:val="bullet"/>
+      <w:lvlText w:val=""/>
+      <w:lvlJc w:val="left"/>
+      <w:pPr>
+        <w:ind w:left="5100" w:hanging="360"/>
+      </w:pPr>
+      <w:rPr>
+        <w:rFonts w:ascii="Symbol" w:hAnsi="Symbol" w:hint="default"/>
+      </w:rPr>
+    </w:lvl>
+    <w:lvl w:ilvl="7" w:tplc="040C0003" w:tentative="1">
+      <w:start w:val="1"/>
+      <w:numFmt w:val="bullet"/>
+      <w:lvlText w:val="o"/>
+      <w:lvlJc w:val="left"/>
+      <w:pPr>
+        <w:ind w:left="5820" w:hanging="360"/>
+      </w:pPr>
+      <w:rPr>
+        <w:rFonts w:ascii="Courier New" w:hAnsi="Courier New" w:cs="Courier New" w:hint="default"/>
+      </w:rPr>
+    </w:lvl>
+    <w:lvl w:ilvl="8" w:tplc="040C0005" w:tentative="1">
+      <w:start w:val="1"/>
+      <w:numFmt w:val="bullet"/>
+      <w:lvlText w:val=""/>
+      <w:lvlJc w:val="left"/>
+      <w:pPr>
+        <w:ind w:left="6540" w:hanging="360"/>
+      </w:pPr>
+      <w:rPr>
+        <w:rFonts w:ascii="Wingdings" w:hAnsi="Wingdings" w:hint="default"/>
+      </w:rPr>
+    </w:lvl>
+  </w:abstractNum>
+  <w:abstractNum w:abstractNumId="1">
     <w:nsid w:val="25601605"/>
     <w:multiLevelType w:val="hybridMultilevel"/>
     <w:tmpl w:val="0206FEF4"/>
@@ -447,7 +1268,7 @@
       </w:pPr>
     </w:lvl>
   </w:abstractNum>
-  <w:abstractNum w:abstractNumId="1">
+  <w:abstractNum w:abstractNumId="2">
     <w:nsid w:val="35F65D9F"/>
     <w:multiLevelType w:val="hybridMultilevel"/>
     <w:tmpl w:val="CD085616"/>
@@ -536,7 +1357,7 @@
       </w:pPr>
     </w:lvl>
   </w:abstractNum>
-  <w:abstractNum w:abstractNumId="2">
+  <w:abstractNum w:abstractNumId="3">
     <w:nsid w:val="4ACE15D7"/>
     <w:multiLevelType w:val="hybridMultilevel"/>
     <w:tmpl w:val="C33C7268"/>
@@ -625,14 +1446,251 @@
       </w:pPr>
     </w:lvl>
   </w:abstractNum>
+  <w:abstractNum w:abstractNumId="4">
+    <w:nsid w:val="56BD62E6"/>
+    <w:multiLevelType w:val="hybridMultilevel"/>
+    <w:tmpl w:val="D5BE9C18"/>
+    <w:lvl w:ilvl="0" w:tplc="040C0007">
+      <w:start w:val="1"/>
+      <w:numFmt w:val="bullet"/>
+      <w:lvlText w:val=""/>
+      <w:lvlPicBulletId w:val="0"/>
+      <w:lvlJc w:val="left"/>
+      <w:pPr>
+        <w:ind w:left="720" w:hanging="360"/>
+      </w:pPr>
+      <w:rPr>
+        <w:rFonts w:ascii="Symbol" w:hAnsi="Symbol" w:hint="default"/>
+      </w:rPr>
+    </w:lvl>
+    <w:lvl w:ilvl="1" w:tplc="040C0003" w:tentative="1">
+      <w:start w:val="1"/>
+      <w:numFmt w:val="bullet"/>
+      <w:lvlText w:val="o"/>
+      <w:lvlJc w:val="left"/>
+      <w:pPr>
+        <w:ind w:left="1440" w:hanging="360"/>
+      </w:pPr>
+      <w:rPr>
+        <w:rFonts w:ascii="Courier New" w:hAnsi="Courier New" w:cs="Courier New" w:hint="default"/>
+      </w:rPr>
+    </w:lvl>
+    <w:lvl w:ilvl="2" w:tplc="040C0005" w:tentative="1">
+      <w:start w:val="1"/>
+      <w:numFmt w:val="bullet"/>
+      <w:lvlText w:val=""/>
+      <w:lvlJc w:val="left"/>
+      <w:pPr>
+        <w:ind w:left="2160" w:hanging="360"/>
+      </w:pPr>
+      <w:rPr>
+        <w:rFonts w:ascii="Wingdings" w:hAnsi="Wingdings" w:hint="default"/>
+      </w:rPr>
+    </w:lvl>
+    <w:lvl w:ilvl="3" w:tplc="040C0001" w:tentative="1">
+      <w:start w:val="1"/>
+      <w:numFmt w:val="bullet"/>
+      <w:lvlText w:val=""/>
+      <w:lvlJc w:val="left"/>
+      <w:pPr>
+        <w:ind w:left="2880" w:hanging="360"/>
+      </w:pPr>
+      <w:rPr>
+        <w:rFonts w:ascii="Symbol" w:hAnsi="Symbol" w:hint="default"/>
+      </w:rPr>
+    </w:lvl>
+    <w:lvl w:ilvl="4" w:tplc="040C0003" w:tentative="1">
+      <w:start w:val="1"/>
+      <w:numFmt w:val="bullet"/>
+      <w:lvlText w:val="o"/>
+      <w:lvlJc w:val="left"/>
+      <w:pPr>
+        <w:ind w:left="3600" w:hanging="360"/>
+      </w:pPr>
+      <w:rPr>
+        <w:rFonts w:ascii="Courier New" w:hAnsi="Courier New" w:cs="Courier New" w:hint="default"/>
+      </w:rPr>
+    </w:lvl>
+    <w:lvl w:ilvl="5" w:tplc="040C0005" w:tentative="1">
+      <w:start w:val="1"/>
+      <w:numFmt w:val="bullet"/>
+      <w:lvlText w:val=""/>
+      <w:lvlJc w:val="left"/>
+      <w:pPr>
+        <w:ind w:left="4320" w:hanging="360"/>
+      </w:pPr>
+      <w:rPr>
+        <w:rFonts w:ascii="Wingdings" w:hAnsi="Wingdings" w:hint="default"/>
+      </w:rPr>
+    </w:lvl>
+    <w:lvl w:ilvl="6" w:tplc="040C0001" w:tentative="1">
+      <w:start w:val="1"/>
+      <w:numFmt w:val="bullet"/>
+      <w:lvlText w:val=""/>
+      <w:lvlJc w:val="left"/>
+      <w:pPr>
+        <w:ind w:left="5040" w:hanging="360"/>
+      </w:pPr>
+      <w:rPr>
+        <w:rFonts w:ascii="Symbol" w:hAnsi="Symbol" w:hint="default"/>
+      </w:rPr>
+    </w:lvl>
+    <w:lvl w:ilvl="7" w:tplc="040C0003" w:tentative="1">
+      <w:start w:val="1"/>
+      <w:numFmt w:val="bullet"/>
+      <w:lvlText w:val="o"/>
+      <w:lvlJc w:val="left"/>
+      <w:pPr>
+        <w:ind w:left="5760" w:hanging="360"/>
+      </w:pPr>
+      <w:rPr>
+        <w:rFonts w:ascii="Courier New" w:hAnsi="Courier New" w:cs="Courier New" w:hint="default"/>
+      </w:rPr>
+    </w:lvl>
+    <w:lvl w:ilvl="8" w:tplc="040C0005" w:tentative="1">
+      <w:start w:val="1"/>
+      <w:numFmt w:val="bullet"/>
+      <w:lvlText w:val=""/>
+      <w:lvlJc w:val="left"/>
+      <w:pPr>
+        <w:ind w:left="6480" w:hanging="360"/>
+      </w:pPr>
+      <w:rPr>
+        <w:rFonts w:ascii="Wingdings" w:hAnsi="Wingdings" w:hint="default"/>
+      </w:rPr>
+    </w:lvl>
+  </w:abstractNum>
+  <w:abstractNum w:abstractNumId="5">
+    <w:nsid w:val="7EE973EA"/>
+    <w:multiLevelType w:val="hybridMultilevel"/>
+    <w:tmpl w:val="56A8C63C"/>
+    <w:lvl w:ilvl="0" w:tplc="040C0007">
+      <w:start w:val="1"/>
+      <w:numFmt w:val="bullet"/>
+      <w:lvlText w:val=""/>
+      <w:lvlPicBulletId w:val="0"/>
+      <w:lvlJc w:val="left"/>
+      <w:pPr>
+        <w:ind w:left="720" w:hanging="360"/>
+      </w:pPr>
+      <w:rPr>
+        <w:rFonts w:ascii="Symbol" w:hAnsi="Symbol" w:hint="default"/>
+      </w:rPr>
+    </w:lvl>
+    <w:lvl w:ilvl="1" w:tplc="040C0003" w:tentative="1">
+      <w:start w:val="1"/>
+      <w:numFmt w:val="bullet"/>
+      <w:lvlText w:val="o"/>
+      <w:lvlJc w:val="left"/>
+      <w:pPr>
+        <w:ind w:left="1440" w:hanging="360"/>
+      </w:pPr>
+      <w:rPr>
+        <w:rFonts w:ascii="Courier New" w:hAnsi="Courier New" w:cs="Courier New" w:hint="default"/>
+      </w:rPr>
+    </w:lvl>
+    <w:lvl w:ilvl="2" w:tplc="040C0005" w:tentative="1">
+      <w:start w:val="1"/>
+      <w:numFmt w:val="bullet"/>
+      <w:lvlText w:val=""/>
+      <w:lvlJc w:val="left"/>
+      <w:pPr>
+        <w:ind w:left="2160" w:hanging="360"/>
+      </w:pPr>
+      <w:rPr>
+        <w:rFonts w:ascii="Wingdings" w:hAnsi="Wingdings" w:hint="default"/>
+      </w:rPr>
+    </w:lvl>
+    <w:lvl w:ilvl="3" w:tplc="040C0001" w:tentative="1">
+      <w:start w:val="1"/>
+      <w:numFmt w:val="bullet"/>
+      <w:lvlText w:val=""/>
+      <w:lvlJc w:val="left"/>
+      <w:pPr>
+        <w:ind w:left="2880" w:hanging="360"/>
+      </w:pPr>
+      <w:rPr>
+        <w:rFonts w:ascii="Symbol" w:hAnsi="Symbol" w:hint="default"/>
+      </w:rPr>
+    </w:lvl>
+    <w:lvl w:ilvl="4" w:tplc="040C0003" w:tentative="1">
+      <w:start w:val="1"/>
+      <w:numFmt w:val="bullet"/>
+      <w:lvlText w:val="o"/>
+      <w:lvlJc w:val="left"/>
+      <w:pPr>
+        <w:ind w:left="3600" w:hanging="360"/>
+      </w:pPr>
+      <w:rPr>
+        <w:rFonts w:ascii="Courier New" w:hAnsi="Courier New" w:cs="Courier New" w:hint="default"/>
+      </w:rPr>
+    </w:lvl>
+    <w:lvl w:ilvl="5" w:tplc="040C0005" w:tentative="1">
+      <w:start w:val="1"/>
+      <w:numFmt w:val="bullet"/>
+      <w:lvlText w:val=""/>
+      <w:lvlJc w:val="left"/>
+      <w:pPr>
+        <w:ind w:left="4320" w:hanging="360"/>
+      </w:pPr>
+      <w:rPr>
+        <w:rFonts w:ascii="Wingdings" w:hAnsi="Wingdings" w:hint="default"/>
+      </w:rPr>
+    </w:lvl>
+    <w:lvl w:ilvl="6" w:tplc="040C0001" w:tentative="1">
+      <w:start w:val="1"/>
+      <w:numFmt w:val="bullet"/>
+      <w:lvlText w:val=""/>
+      <w:lvlJc w:val="left"/>
+      <w:pPr>
+        <w:ind w:left="5040" w:hanging="360"/>
+      </w:pPr>
+      <w:rPr>
+        <w:rFonts w:ascii="Symbol" w:hAnsi="Symbol" w:hint="default"/>
+      </w:rPr>
+    </w:lvl>
+    <w:lvl w:ilvl="7" w:tplc="040C0003" w:tentative="1">
+      <w:start w:val="1"/>
+      <w:numFmt w:val="bullet"/>
+      <w:lvlText w:val="o"/>
+      <w:lvlJc w:val="left"/>
+      <w:pPr>
+        <w:ind w:left="5760" w:hanging="360"/>
+      </w:pPr>
+      <w:rPr>
+        <w:rFonts w:ascii="Courier New" w:hAnsi="Courier New" w:cs="Courier New" w:hint="default"/>
+      </w:rPr>
+    </w:lvl>
+    <w:lvl w:ilvl="8" w:tplc="040C0005" w:tentative="1">
+      <w:start w:val="1"/>
+      <w:numFmt w:val="bullet"/>
+      <w:lvlText w:val=""/>
+      <w:lvlJc w:val="left"/>
+      <w:pPr>
+        <w:ind w:left="6480" w:hanging="360"/>
+      </w:pPr>
+      <w:rPr>
+        <w:rFonts w:ascii="Wingdings" w:hAnsi="Wingdings" w:hint="default"/>
+      </w:rPr>
+    </w:lvl>
+  </w:abstractNum>
   <w:num w:numId="1">
+    <w:abstractNumId w:val="2"/>
+  </w:num>
+  <w:num w:numId="2">
     <w:abstractNumId w:val="1"/>
   </w:num>
-  <w:num w:numId="2">
+  <w:num w:numId="3">
+    <w:abstractNumId w:val="3"/>
+  </w:num>
+  <w:num w:numId="4">
     <w:abstractNumId w:val="0"/>
   </w:num>
-  <w:num w:numId="3">
-    <w:abstractNumId w:val="2"/>
+  <w:num w:numId="5">
+    <w:abstractNumId w:val="5"/>
+  </w:num>
+  <w:num w:numId="6">
+    <w:abstractNumId w:val="4"/>
   </w:num>
 </w:numbering>
 </file>

</xml_diff>

<commit_message>
M?J rapport & BDD
</commit_message>
<xml_diff>
--- a/Analyse/Rapport WEB.docx
+++ b/Analyse/Rapport WEB.docx
@@ -737,7 +737,130 @@
         <w:rPr>
           <w:sz w:val="24"/>
         </w:rPr>
-        <w:t>Concernant la création et l’insertion des données dans notre base de données, il vous suffit de vous connecter sur le site avec les identifiants suivants :</w:t>
+        <w:t>Concernant la création et l’insertion des données dans notre base de données,</w:t>
+      </w:r>
+      <w:r>
+        <w:rPr>
+          <w:sz w:val="24"/>
+        </w:rPr>
+        <w:t xml:space="preserve"> elle se fait lors de votre première arrivée sur le site, vous n’avez qu’à cliquer sur « Création BDD » ce qui va exécuter notre script PHP (contenant toutes les requêtes SQL</w:t>
+      </w:r>
+      <w:r>
+        <w:rPr>
+          <w:sz w:val="24"/>
+        </w:rPr>
+        <w:t>)</w:t>
+      </w:r>
+      <w:r>
+        <w:rPr>
+          <w:sz w:val="24"/>
+        </w:rPr>
+        <w:t xml:space="preserve">, que vous pouvez visualiser </w:t>
+      </w:r>
+      <w:r>
+        <w:rPr>
+          <w:sz w:val="24"/>
+        </w:rPr>
+        <w:t>via le chemin « </w:t>
+      </w:r>
+      <w:r>
+        <w:rPr>
+          <w:sz w:val="24"/>
+        </w:rPr>
+        <w:t>Cocktails</w:t>
+      </w:r>
+      <w:r>
+        <w:rPr>
+          <w:sz w:val="24"/>
+        </w:rPr>
+        <w:t>\app\View\Database</w:t>
+      </w:r>
+      <w:r>
+        <w:rPr>
+          <w:sz w:val="24"/>
+        </w:rPr>
+        <w:t>\index.ctp</w:t>
+      </w:r>
+      <w:r>
+        <w:rPr>
+          <w:sz w:val="24"/>
+        </w:rPr>
+        <w:t> ».</w:t>
+      </w:r>
+      <w:r>
+        <w:rPr>
+          <w:sz w:val="24"/>
+        </w:rPr>
+        <w:t xml:space="preserve"> Nous avons mis en place un système qui va détecter si oui ou non la base de données existe, si c’est le cas l’action de création vous sera autorisée, sinon il n’</w:t>
+      </w:r>
+      <w:r>
+        <w:rPr>
+          <w:sz w:val="24"/>
+        </w:rPr>
+        <w:t>y a plus lieu de vous y donner accès</w:t>
+      </w:r>
+      <w:bookmarkStart w:id="0" w:name="_GoBack"/>
+      <w:bookmarkEnd w:id="0"/>
+      <w:r>
+        <w:rPr>
+          <w:sz w:val="24"/>
+        </w:rPr>
+        <w:t>.</w:t>
+      </w:r>
+    </w:p>
+    <w:p>
+      <w:pPr>
+        <w:rPr>
+          <w:sz w:val="24"/>
+        </w:rPr>
+      </w:pPr>
+      <w:r>
+        <w:rPr>
+          <w:sz w:val="24"/>
+        </w:rPr>
+        <w:t xml:space="preserve">Afin </w:t>
+      </w:r>
+      <w:r>
+        <w:rPr>
+          <w:sz w:val="24"/>
+        </w:rPr>
+        <w:t xml:space="preserve">de modifier la base de données, </w:t>
+      </w:r>
+      <w:r>
+        <w:rPr>
+          <w:sz w:val="24"/>
+        </w:rPr>
+        <w:t xml:space="preserve">si vous </w:t>
+      </w:r>
+      <w:r>
+        <w:rPr>
+          <w:sz w:val="24"/>
+        </w:rPr>
+        <w:t>voulez</w:t>
+      </w:r>
+      <w:r>
+        <w:rPr>
+          <w:sz w:val="24"/>
+        </w:rPr>
+        <w:t xml:space="preserve"> tester a</w:t>
+      </w:r>
+      <w:r>
+        <w:rPr>
+          <w:sz w:val="24"/>
+        </w:rPr>
+        <w:t>vec un autre fichier de données</w:t>
+      </w:r>
+      <w:r>
+        <w:rPr>
+          <w:sz w:val="24"/>
+        </w:rPr>
+        <w:t>, il</w:t>
+      </w:r>
+      <w:r>
+        <w:rPr>
+          <w:sz w:val="24"/>
+        </w:rPr>
+        <w:t xml:space="preserve"> vous suffit de vous connecter sur le site avec les identifiants suivants :</w:t>
       </w:r>
     </w:p>
     <w:p>
@@ -852,7 +975,19 @@
         <w:rPr>
           <w:sz w:val="24"/>
         </w:rPr>
-        <w:t xml:space="preserve"> du site mais tout d’abord, cliquez sur « Création BDD », cela va </w:t>
+        <w:t xml:space="preserve"> du site mais tout d’abord, cliquez sur « </w:t>
+      </w:r>
+      <w:r>
+        <w:rPr>
+          <w:sz w:val="24"/>
+        </w:rPr>
+        <w:t>Modification</w:t>
+      </w:r>
+      <w:r>
+        <w:rPr>
+          <w:sz w:val="24"/>
+        </w:rPr>
+        <w:t xml:space="preserve"> BDD », cela va </w:t>
       </w:r>
       <w:r>
         <w:rPr>
@@ -864,7 +999,31 @@
         <w:rPr>
           <w:sz w:val="24"/>
         </w:rPr>
-        <w:t xml:space="preserve"> notre script PHP qui va créer et insérer les données du fichier « Donnees.inc.php » qui est situé dans la vue de </w:t>
+        <w:t xml:space="preserve"> notre script PHP qui va </w:t>
+      </w:r>
+      <w:r>
+        <w:rPr>
+          <w:sz w:val="24"/>
+        </w:rPr>
+        <w:t>re</w:t>
+      </w:r>
+      <w:r>
+        <w:rPr>
+          <w:sz w:val="24"/>
+        </w:rPr>
+        <w:t>créer et insérer les</w:t>
+      </w:r>
+      <w:r>
+        <w:rPr>
+          <w:sz w:val="24"/>
+        </w:rPr>
+        <w:t xml:space="preserve"> nouvelles</w:t>
+      </w:r>
+      <w:r>
+        <w:rPr>
+          <w:sz w:val="24"/>
+        </w:rPr>
+        <w:t xml:space="preserve"> données du fichier « Donnees.inc.php » qui est situé dans la vue de </w:t>
       </w:r>
       <w:r>
         <w:rPr>
@@ -1005,8 +1164,6 @@
         </w:rPr>
         <w:t>dév</w:t>
       </w:r>
-      <w:bookmarkStart w:id="0" w:name="_GoBack"/>
-      <w:bookmarkEnd w:id="0"/>
       <w:r>
         <w:rPr>
           <w:sz w:val="24"/>
@@ -1060,7 +1217,7 @@
         <v:path o:extrusionok="f" gradientshapeok="t" o:connecttype="rect"/>
         <o:lock v:ext="edit" aspectratio="t"/>
       </v:shapetype>
-      <v:shape id="_x0000_i1059" type="#_x0000_t75" style="width:11.25pt;height:11.25pt" o:bullet="t">
+      <v:shape id="_x0000_i1039" type="#_x0000_t75" style="width:11.25pt;height:11.25pt" o:bullet="t">
         <v:imagedata r:id="rId1" o:title="msoA5A3"/>
       </v:shape>
     </w:pict>

</xml_diff>

<commit_message>
M?J rapport & image par d?faut
</commit_message>
<xml_diff>
--- a/Analyse/Rapport WEB.docx
+++ b/Analyse/Rapport WEB.docx
@@ -288,8 +288,6 @@
         </w:rPr>
         <w:t>. Seules les rubriques Controller, Model et View sont le plus souvent visitées, car c’est à cet endroit que toute l’application se concentre.</w:t>
       </w:r>
-      <w:bookmarkStart w:id="0" w:name="_GoBack"/>
-      <w:bookmarkEnd w:id="0"/>
     </w:p>
     <w:p>
       <w:pPr>
@@ -492,6 +490,22 @@
           <w:szCs w:val="24"/>
         </w:rPr>
       </w:pPr>
+      <w:r>
+        <w:rPr>
+          <w:sz w:val="24"/>
+          <w:szCs w:val="24"/>
+        </w:rPr>
+        <w:t>Le modèle MVC consiste simplement à passer des données par un Model dit modèle de validation, qui va ensuite aller dans le Controller pour sauvegarder ou autre manipulation et enfin a</w:t>
+      </w:r>
+      <w:r>
+        <w:rPr>
+          <w:sz w:val="24"/>
+          <w:szCs w:val="24"/>
+        </w:rPr>
+        <w:t>fficher le résultat dans View.</w:t>
+      </w:r>
+      <w:bookmarkStart w:id="0" w:name="_GoBack"/>
+      <w:bookmarkEnd w:id="0"/>
     </w:p>
     <w:p>
       <w:pPr>
@@ -668,7 +682,14 @@
         <w:rPr>
           <w:sz w:val="24"/>
         </w:rPr>
-        <w:t xml:space="preserve">Nous avons donc décidés de passer par </w:t>
+        <w:t xml:space="preserve">Nous avons donc </w:t>
+      </w:r>
+      <w:r>
+        <w:rPr>
+          <w:sz w:val="24"/>
+        </w:rPr>
+        <w:lastRenderedPageBreak/>
+        <w:t xml:space="preserve">décidés de passer par </w:t>
       </w:r>
       <w:r>
         <w:rPr>
@@ -707,7 +728,6 @@
         <w:rPr>
           <w:sz w:val="24"/>
         </w:rPr>
-        <w:lastRenderedPageBreak/>
         <w:t>Lorsqu’un utilisateur</w:t>
       </w:r>
       <w:r>
@@ -1216,7 +1236,14 @@
         <w:rPr>
           <w:sz w:val="24"/>
         </w:rPr>
-        <w:t xml:space="preserve"> (</w:t>
+        <w:t xml:space="preserve"> </w:t>
+      </w:r>
+      <w:r>
+        <w:rPr>
+          <w:sz w:val="24"/>
+        </w:rPr>
+        <w:lastRenderedPageBreak/>
+        <w:t>(</w:t>
       </w:r>
       <w:r>
         <w:rPr>
@@ -1607,7 +1634,7 @@
         <v:path o:extrusionok="f" gradientshapeok="t" o:connecttype="rect"/>
         <o:lock v:ext="edit" aspectratio="t"/>
       </v:shapetype>
-      <v:shape id="_x0000_i1027" type="#_x0000_t75" style="width:11.25pt;height:11.25pt" o:bullet="t">
+      <v:shape id="_x0000_i1028" type="#_x0000_t75" style="width:11.25pt;height:11.25pt" o:bullet="t">
         <v:imagedata r:id="rId1" o:title="msoA5A3"/>
       </v:shape>
     </w:pict>

</xml_diff>

<commit_message>
Derni?re M?J recettes, rapport final
</commit_message>
<xml_diff>
--- a/Analyse/Rapport WEB.docx
+++ b/Analyse/Rapport WEB.docx
@@ -8,6 +8,21 @@
       </w:pPr>
       <w:r>
         <w:t>Rapport Projet Web</w:t>
+      </w:r>
+    </w:p>
+    <w:p/>
+    <w:p>
+      <w:pPr>
+        <w:jc w:val="right"/>
+        <w:rPr>
+          <w:sz w:val="32"/>
+        </w:rPr>
+      </w:pPr>
+      <w:r>
+        <w:rPr>
+          <w:sz w:val="32"/>
+        </w:rPr>
+        <w:t>Par Dylan KOBY &amp; Quentin VECCHIO</w:t>
       </w:r>
     </w:p>
     <w:p/>
@@ -214,6 +229,7 @@
           <w:sz w:val="24"/>
           <w:szCs w:val="24"/>
         </w:rPr>
+        <w:lastRenderedPageBreak/>
         <w:t>Nous avons donc mis en place le</w:t>
       </w:r>
       <w:r>
@@ -345,7 +361,6 @@
         </w:numPr>
       </w:pPr>
       <w:r>
-        <w:lastRenderedPageBreak/>
         <w:t>Choix de développement</w:t>
       </w:r>
     </w:p>
@@ -362,7 +377,14 @@
           <w:sz w:val="24"/>
           <w:szCs w:val="24"/>
         </w:rPr>
-        <w:t>Comme dit précédemment, nous avons opté pour la manipulation de données via une base de données, cette dernière qui est créée à partir du fichier de données fourni.</w:t>
+        <w:t xml:space="preserve">Comme dit précédemment, nous avons opté pour la manipulation de données via une base de données, cette dernière qui est créée à partir </w:t>
+      </w:r>
+      <w:r>
+        <w:rPr>
+          <w:sz w:val="24"/>
+          <w:szCs w:val="24"/>
+        </w:rPr>
+        <w:t>du fichier de données fourni, cette création s’effectue dès votre arrivée sur l’application, si elle n’est pas déjà créée (par défaut non), alors une option « Création BDD » sera visible sur le menu.</w:t>
       </w:r>
     </w:p>
     <w:p>
@@ -391,7 +413,7 @@
           <w:sz w:val="24"/>
           <w:szCs w:val="24"/>
         </w:rPr>
-        <w:t>.</w:t>
+        <w:t xml:space="preserve"> (scolaires et personnels).</w:t>
       </w:r>
     </w:p>
     <w:p>
@@ -422,8 +444,6 @@
         </w:rPr>
         <w:t xml:space="preserve">après </w:t>
       </w:r>
-      <w:bookmarkStart w:id="0" w:name="_GoBack"/>
-      <w:bookmarkEnd w:id="0"/>
       <w:r>
         <w:rPr>
           <w:sz w:val="24"/>
@@ -450,7 +470,14 @@
           <w:sz w:val="24"/>
           <w:szCs w:val="24"/>
         </w:rPr>
-        <w:t>, car c’est à cet endroit que toute l’application se concentre.</w:t>
+        <w:t>, car c’est à cet endroit que t</w:t>
+      </w:r>
+      <w:r>
+        <w:rPr>
+          <w:sz w:val="24"/>
+          <w:szCs w:val="24"/>
+        </w:rPr>
+        <w:t>oute l’application se concentre.</w:t>
       </w:r>
     </w:p>
     <w:p>
@@ -565,14 +592,21 @@
           <w:sz w:val="24"/>
           <w:szCs w:val="24"/>
         </w:rPr>
-        <w:t xml:space="preserve"> en TD telles que des balises &lt;legend&gt; et des balises &lt;label&gt; pour chaque champs.</w:t>
-      </w:r>
-      <w:r>
-        <w:rPr>
-          <w:sz w:val="24"/>
-          <w:szCs w:val="24"/>
-        </w:rPr>
-        <w:t xml:space="preserve"> Chaque champ est soit vérifié directement par le navigateur via des attributs « required » ou bien par une expression régulière insérée dans l’attribut </w:t>
+        <w:t xml:space="preserve"> en TD telles que des balises &lt;legend&gt; et des bal</w:t>
+      </w:r>
+      <w:r>
+        <w:rPr>
+          <w:sz w:val="24"/>
+          <w:szCs w:val="24"/>
+        </w:rPr>
+        <w:t>ises &lt;label&gt; pour chaque champs (ces options sont disponibles directement via CakePHP).</w:t>
+      </w:r>
+      <w:r>
+        <w:rPr>
+          <w:sz w:val="24"/>
+          <w:szCs w:val="24"/>
+        </w:rPr>
+        <w:t xml:space="preserve"> Chaque champ est vérifié directement par le navigateur via des attributs « required » ou bien par une expression régulière insérée dans l’attribut </w:t>
       </w:r>
       <w:r>
         <w:rPr>
@@ -629,6 +663,7 @@
           <w:sz w:val="24"/>
           <w:szCs w:val="24"/>
         </w:rPr>
+        <w:lastRenderedPageBreak/>
         <w:t>validation</w:t>
       </w:r>
       <w:r>
@@ -658,7 +693,35 @@
           <w:sz w:val="24"/>
           <w:szCs w:val="24"/>
         </w:rPr>
-        <w:t>Le modèle MVC consiste simplement à passer des données par un Model dit modèle de validation, qui va ensuite aller dans le Controller pour sauvegarder ou autre manipulation et enfin a</w:t>
+        <w:t>Le modèle MVC consiste simplement à passer des données par un Model</w:t>
+      </w:r>
+      <w:r>
+        <w:rPr>
+          <w:sz w:val="24"/>
+          <w:szCs w:val="24"/>
+        </w:rPr>
+        <w:t>,</w:t>
+      </w:r>
+      <w:r>
+        <w:rPr>
+          <w:sz w:val="24"/>
+          <w:szCs w:val="24"/>
+        </w:rPr>
+        <w:t xml:space="preserve"> dit modèle de validation, qui va ensuite aller dans le Controller pour sauvegarder ou </w:t>
+      </w:r>
+      <w:r>
+        <w:rPr>
+          <w:sz w:val="24"/>
+          <w:szCs w:val="24"/>
+        </w:rPr>
+        <w:t>effectuer toute s</w:t>
+      </w:r>
+      <w:r>
+        <w:rPr>
+          <w:sz w:val="24"/>
+          <w:szCs w:val="24"/>
+        </w:rPr>
+        <w:t>autre manipulation et enfin a</w:t>
       </w:r>
       <w:r>
         <w:rPr>
@@ -747,13 +810,14 @@
         <w:rPr>
           <w:sz w:val="24"/>
         </w:rPr>
-        <w:t xml:space="preserve"> initialement vide lorsqu’un nouvel utilisateur non inscrit </w:t>
-      </w:r>
-      <w:r>
-        <w:rPr>
-          <w:sz w:val="24"/>
-        </w:rPr>
-        <w:t>ou qu’un utilisateur inscrit mais non connecté</w:t>
+        <w:t xml:space="preserve"> initialement vide lorsqu’un nouvel utilisateur </w:t>
+      </w:r>
+      <w:r>
+        <w:rPr>
+          <w:sz w:val="24"/>
+          <w:u w:val="single"/>
+        </w:rPr>
+        <w:t>non inscrit</w:t>
       </w:r>
       <w:r>
         <w:rPr>
@@ -765,6 +829,25 @@
         <w:rPr>
           <w:sz w:val="24"/>
         </w:rPr>
+        <w:t xml:space="preserve">ou qu’un utilisateur </w:t>
+      </w:r>
+      <w:r>
+        <w:rPr>
+          <w:sz w:val="24"/>
+          <w:u w:val="single"/>
+        </w:rPr>
+        <w:t>inscrit mais non connecté</w:t>
+      </w:r>
+      <w:r>
+        <w:rPr>
+          <w:sz w:val="24"/>
+        </w:rPr>
+        <w:t xml:space="preserve"> </w:t>
+      </w:r>
+      <w:r>
+        <w:rPr>
+          <w:sz w:val="24"/>
+        </w:rPr>
         <w:t xml:space="preserve">arrive sur le site, puis selon les choix du visiteur, le panier se </w:t>
       </w:r>
       <w:r>
@@ -813,7 +896,19 @@
         <w:rPr>
           <w:sz w:val="24"/>
         </w:rPr>
-        <w:t xml:space="preserve"> durablement, lorsque la session va expirer, </w:t>
+        <w:t xml:space="preserve"> durablement, lorsque la session va expirer</w:t>
+      </w:r>
+      <w:r>
+        <w:rPr>
+          <w:sz w:val="24"/>
+        </w:rPr>
+        <w:t xml:space="preserve"> (à la connexion par exemple)</w:t>
+      </w:r>
+      <w:r>
+        <w:rPr>
+          <w:sz w:val="24"/>
+        </w:rPr>
+        <w:t xml:space="preserve">, </w:t>
       </w:r>
       <w:r>
         <w:rPr>
@@ -899,12 +994,14 @@
       <w:r>
         <w:rPr>
           <w:sz w:val="24"/>
+          <w:u w:val="single"/>
         </w:rPr>
         <w:t xml:space="preserve">est </w:t>
       </w:r>
       <w:r>
         <w:rPr>
           <w:sz w:val="24"/>
+          <w:u w:val="single"/>
         </w:rPr>
         <w:t>inscrit</w:t>
       </w:r>
@@ -1005,7 +1102,19 @@
         <w:rPr>
           <w:sz w:val="24"/>
         </w:rPr>
-        <w:t xml:space="preserve"> données utiles telles qu’un login e</w:t>
+        <w:t xml:space="preserve"> do</w:t>
+      </w:r>
+      <w:r>
+        <w:rPr>
+          <w:sz w:val="24"/>
+        </w:rPr>
+        <w:t xml:space="preserve">nnées utiles telles qu’un login, une adresse mail </w:t>
+      </w:r>
+      <w:r>
+        <w:rPr>
+          <w:sz w:val="24"/>
+        </w:rPr>
+        <w:t>e</w:t>
       </w:r>
       <w:r>
         <w:rPr>
@@ -1023,20 +1132,44 @@
         <w:rPr>
           <w:sz w:val="24"/>
         </w:rPr>
-        <w:t xml:space="preserve"> Plus tard, lorsqu’il sera connecté, il pourra bien entendu compléter son profil avec des données plus personnelles (nom, prénom, …).</w:t>
-      </w:r>
-    </w:p>
-    <w:p>
-      <w:pPr>
-        <w:rPr>
-          <w:sz w:val="24"/>
-        </w:rPr>
-      </w:pPr>
-      <w:r>
-        <w:rPr>
-          <w:sz w:val="24"/>
-        </w:rPr>
-        <w:t>Pour une meilleure gestion et sécurité de l’application, nous avons implanté un compte administrateur dans la base de données lors de sa création qui va permettre de gérer les utilisateurs en cas de soucis et aussi de visualiser toutes les opérations effectuées sur le site.</w:t>
+        <w:t xml:space="preserve"> Plus tard, lorsqu’il sera connecté, il pourra bien entendu compléter son profil avec des données plus personnelles (nom, prénom, </w:t>
+      </w:r>
+      <w:r>
+        <w:rPr>
+          <w:sz w:val="24"/>
+        </w:rPr>
+        <w:t>date de naissance, etc</w:t>
+      </w:r>
+      <w:r>
+        <w:rPr>
+          <w:sz w:val="24"/>
+        </w:rPr>
+        <w:t>…).</w:t>
+      </w:r>
+    </w:p>
+    <w:p>
+      <w:pPr>
+        <w:rPr>
+          <w:sz w:val="24"/>
+        </w:rPr>
+      </w:pPr>
+      <w:r>
+        <w:rPr>
+          <w:sz w:val="24"/>
+        </w:rPr>
+        <w:t xml:space="preserve">Pour une meilleure gestion et sécurité de l’application, nous avons implanté un compte administrateur dans la base de données lors de sa création </w:t>
+      </w:r>
+      <w:r>
+        <w:rPr>
+          <w:sz w:val="24"/>
+        </w:rPr>
+        <w:t xml:space="preserve">(directement dans le script) </w:t>
+      </w:r>
+      <w:r>
+        <w:rPr>
+          <w:sz w:val="24"/>
+        </w:rPr>
+        <w:t>qui va permettre de gérer les utilisateurs en cas de soucis et aussi de visualiser toutes les opérations effectuées sur le site.</w:t>
       </w:r>
       <w:r>
         <w:rPr>
@@ -1067,13 +1200,9 @@
         <w:rPr>
           <w:sz w:val="24"/>
         </w:rPr>
-        <w:t>.</w:t>
-      </w:r>
-    </w:p>
-    <w:p/>
-    <w:p/>
-    <w:p/>
-    <w:p/>
+        <w:t xml:space="preserve"> comme dit précédemment.</w:t>
+      </w:r>
+    </w:p>
     <w:p>
       <w:pPr>
         <w:pStyle w:val="Titre1"/>
@@ -1134,12 +1263,6 @@
         <w:rPr>
           <w:sz w:val="24"/>
         </w:rPr>
-        <w:t>Cocktails</w:t>
-      </w:r>
-      <w:r>
-        <w:rPr>
-          <w:sz w:val="24"/>
-        </w:rPr>
         <w:t>\app\View\Database</w:t>
       </w:r>
       <w:r>
@@ -1158,7 +1281,31 @@
         <w:rPr>
           <w:sz w:val="24"/>
         </w:rPr>
-        <w:t xml:space="preserve"> Nous avons mis en place un système qui va détecter si oui ou non la base de données existe, si c’est le cas l’action de création vous sera autorisée, sinon il n’</w:t>
+        <w:t xml:space="preserve"> Nous avons mis en place un</w:t>
+      </w:r>
+      <w:r>
+        <w:rPr>
+          <w:sz w:val="24"/>
+        </w:rPr>
+        <w:t>e</w:t>
+      </w:r>
+      <w:r>
+        <w:rPr>
+          <w:sz w:val="24"/>
+        </w:rPr>
+        <w:t xml:space="preserve"> </w:t>
+      </w:r>
+      <w:r>
+        <w:rPr>
+          <w:sz w:val="24"/>
+        </w:rPr>
+        <w:t>opération</w:t>
+      </w:r>
+      <w:r>
+        <w:rPr>
+          <w:sz w:val="24"/>
+        </w:rPr>
+        <w:t xml:space="preserve"> qui va détecter si oui ou non la base de données existe, si c’est le cas l’action de création vous sera autorisée, sinon il n’</w:t>
       </w:r>
       <w:r>
         <w:rPr>
@@ -1418,7 +1565,7 @@
         <w:rPr>
           <w:sz w:val="24"/>
         </w:rPr>
-        <w:t>Cocktails\</w:t>
+        <w:t>\</w:t>
       </w:r>
       <w:r>
         <w:rPr>
@@ -1442,7 +1589,7 @@
         <w:rPr>
           <w:sz w:val="24"/>
         </w:rPr>
-        <w:t>.</w:t>
+        <w:t>. Bien entendu, à chaque modification de ce fichier il faudra à nouveau cliquer sur « Modification BDD » afin que cette mise à jour soit effective.</w:t>
       </w:r>
     </w:p>
     <w:p/>
@@ -1520,6 +1667,44 @@
     <w:p>
       <w:pPr>
         <w:pStyle w:val="Paragraphedeliste"/>
+        <w:rPr>
+          <w:sz w:val="24"/>
+        </w:rPr>
+      </w:pPr>
+      <w:r>
+        <w:rPr>
+          <w:sz w:val="24"/>
+        </w:rPr>
+        <w:t>Cette vue en détails présente la préparation de la recette ainsi que les différentes ingrédients et leurs catégories (</w:t>
+      </w:r>
+      <w:r>
+        <w:rPr>
+          <w:sz w:val="24"/>
+        </w:rPr>
+        <w:t>sous</w:t>
+      </w:r>
+      <w:r>
+        <w:rPr>
+          <w:sz w:val="24"/>
+        </w:rPr>
+        <w:t xml:space="preserve"> forme d’un menu d’ingrédients et de sous-menu pour les </w:t>
+      </w:r>
+      <w:r>
+        <w:rPr>
+          <w:sz w:val="24"/>
+        </w:rPr>
+        <w:t>catégories</w:t>
+      </w:r>
+      <w:r>
+        <w:rPr>
+          <w:sz w:val="24"/>
+        </w:rPr>
+        <w:t>).</w:t>
+      </w:r>
+    </w:p>
+    <w:p>
+      <w:pPr>
+        <w:pStyle w:val="Paragraphedeliste"/>
         <w:numPr>
           <w:ilvl w:val="0"/>
           <w:numId w:val="5"/>
@@ -1532,19 +1717,53 @@
         <w:rPr>
           <w:sz w:val="24"/>
         </w:rPr>
-        <w:t>Panier : comme le titre l’indique, c’est la page de visualisation du panier ou l’utilisateur peut supprimer des recettes ou encore vider totalement son panier.</w:t>
-      </w:r>
-    </w:p>
-    <w:p>
-      <w:pPr>
-        <w:rPr>
-          <w:sz w:val="24"/>
-        </w:rPr>
-      </w:pPr>
-      <w:r>
-        <w:rPr>
-          <w:sz w:val="24"/>
-        </w:rPr>
+        <w:t xml:space="preserve">Panier : comme le titre l’indique, c’est la page de visualisation du panier ou l’utilisateur peut supprimer </w:t>
+      </w:r>
+      <w:r>
+        <w:rPr>
+          <w:sz w:val="24"/>
+        </w:rPr>
+        <w:t xml:space="preserve">ou visualiser </w:t>
+      </w:r>
+      <w:r>
+        <w:rPr>
+          <w:sz w:val="24"/>
+        </w:rPr>
+        <w:t>des recettes ou encore vider totalement son panier.</w:t>
+      </w:r>
+    </w:p>
+    <w:p>
+      <w:pPr>
+        <w:rPr>
+          <w:sz w:val="24"/>
+        </w:rPr>
+      </w:pPr>
+    </w:p>
+    <w:p>
+      <w:pPr>
+        <w:rPr>
+          <w:sz w:val="24"/>
+        </w:rPr>
+      </w:pPr>
+    </w:p>
+    <w:p>
+      <w:pPr>
+        <w:rPr>
+          <w:sz w:val="24"/>
+        </w:rPr>
+      </w:pPr>
+    </w:p>
+    <w:p>
+      <w:pPr>
+        <w:rPr>
+          <w:sz w:val="24"/>
+        </w:rPr>
+      </w:pPr>
+      <w:r>
+        <w:rPr>
+          <w:sz w:val="24"/>
+        </w:rPr>
+        <w:lastRenderedPageBreak/>
         <w:t>Maintenant voici une présentation d</w:t>
       </w:r>
       <w:r>
@@ -1611,7 +1830,19 @@
         <w:rPr>
           <w:sz w:val="24"/>
         </w:rPr>
-        <w:t>Utilisateurs : cette page affiche la liste des utilisateurs inscrit et dont vous pouvez modifier les informations, ou bien les supprimer.</w:t>
+        <w:t>Utilisateurs : cette page affiche la liste des utilisateurs inscrit et dont vous pouvez modifier les informations</w:t>
+      </w:r>
+      <w:r>
+        <w:rPr>
+          <w:sz w:val="24"/>
+        </w:rPr>
+        <w:t xml:space="preserve"> (personnelles uniquement)</w:t>
+      </w:r>
+      <w:r>
+        <w:rPr>
+          <w:sz w:val="24"/>
+        </w:rPr>
+        <w:t>, ou bien les supprimer.</w:t>
       </w:r>
     </w:p>
     <w:p>
@@ -1629,7 +1860,13 @@
         <w:rPr>
           <w:sz w:val="24"/>
         </w:rPr>
-        <w:t>Recettes : cette page affiche toutes les recettes comme si vous étiez visiteur, sauf que vous pouvez modifier ou supprimer une recette en plus de pouvoir la voir en détails.</w:t>
+        <w:t xml:space="preserve">Recettes : cette page affiche toutes les recettes comme si vous étiez visiteur, sauf que vous pouvez </w:t>
+      </w:r>
+      <w:r>
+        <w:rPr>
+          <w:sz w:val="24"/>
+        </w:rPr>
+        <w:t>supprimer une recette en plus de pouvoir la voir en détails.</w:t>
       </w:r>
     </w:p>
     <w:p>
@@ -1647,7 +1884,6 @@
         <w:rPr>
           <w:sz w:val="24"/>
         </w:rPr>
-        <w:lastRenderedPageBreak/>
         <w:t>Catégories : vous trouverez ici toutes les catégories extraites du fichier de données ainsi que leurs catégorie</w:t>
       </w:r>
       <w:r>
@@ -1768,7 +2004,21 @@
         <w:rPr>
           <w:sz w:val="24"/>
         </w:rPr>
-        <w:t xml:space="preserve"> trop d’ingrédients).</w:t>
+        <w:t xml:space="preserve"> trop d’ingrédients</w:t>
+      </w:r>
+      <w:r>
+        <w:rPr>
+          <w:sz w:val="24"/>
+        </w:rPr>
+        <w:t>, ou que vous souhaitez utiliser un autre fichier de données</w:t>
+      </w:r>
+      <w:bookmarkStart w:id="0" w:name="_GoBack"/>
+      <w:bookmarkEnd w:id="0"/>
+      <w:r>
+        <w:rPr>
+          <w:sz w:val="24"/>
+        </w:rPr>
+        <w:t>).</w:t>
       </w:r>
     </w:p>
     <w:sectPr>
@@ -1818,6 +2068,7 @@
         <w:docPartUnique/>
       </w:docPartObj>
     </w:sdtPr>
+    <w:sdtEndPr/>
     <w:sdtContent>
       <w:p>
         <w:pPr>
@@ -1837,7 +2088,7 @@
           <w:rPr>
             <w:noProof/>
           </w:rPr>
-          <w:t>5</w:t>
+          <w:t>4</w:t>
         </w:r>
         <w:r>
           <w:fldChar w:fldCharType="end"/>
@@ -1917,7 +2168,7 @@
         <v:path o:extrusionok="f" gradientshapeok="t" o:connecttype="rect"/>
         <o:lock v:ext="edit" aspectratio="t"/>
       </v:shapetype>
-      <v:shape id="_x0000_i1051" type="#_x0000_t75" style="width:11.25pt;height:11.25pt" o:bullet="t">
+      <v:shape id="_x0000_i1058" type="#_x0000_t75" style="width:11.25pt;height:11.25pt" o:bullet="t">
         <v:imagedata r:id="rId1" o:title="msoA5A3"/>
       </v:shape>
     </w:pict>
@@ -3645,7 +3896,7 @@
 </file>
 
 <file path=customXml/itemProps1.xml><?xml version="1.0" encoding="utf-8"?>
-<ds:datastoreItem xmlns:ds="http://schemas.openxmlformats.org/officeDocument/2006/customXml" ds:itemID="{EE14C62A-18D4-449A-A30A-6F779875B319}">
+<ds:datastoreItem xmlns:ds="http://schemas.openxmlformats.org/officeDocument/2006/customXml" ds:itemID="{8DFA48A8-37B5-441B-8C0D-87FC4E070B35}">
   <ds:schemaRefs>
     <ds:schemaRef ds:uri="http://schemas.openxmlformats.org/officeDocument/2006/bibliography"/>
   </ds:schemaRefs>

</xml_diff>